<commit_message>
Flex Horizontally & vertically done!
</commit_message>
<xml_diff>
--- a/web_ml-2_module-8.docx
+++ b/web_ml-2_module-8.docx
@@ -25,7 +25,55 @@
         <w:rPr>
           <w:sz w:val="24"/>
         </w:rPr>
-        <w:t>question: how to make element vertically / horizontally center in a box?</w:t>
+        <w:t xml:space="preserve">question: </w:t>
+      </w:r>
+    </w:p>
+    <w:p>
+      <w:pPr>
+        <w:pStyle w:val="ListParagraph"/>
+        <w:numPr>
+          <w:ilvl w:val="1"/>
+          <w:numId w:val="1"/>
+        </w:numPr>
+        <w:spacing w:after="0" w:line="360" w:lineRule="auto"/>
+        <w:jc w:val="both"/>
+        <w:rPr>
+          <w:sz w:val="24"/>
+        </w:rPr>
+      </w:pPr>
+      <w:proofErr w:type="gramStart"/>
+      <w:r>
+        <w:rPr>
+          <w:sz w:val="24"/>
+        </w:rPr>
+        <w:t>how</w:t>
+      </w:r>
+      <w:proofErr w:type="gramEnd"/>
+      <w:r>
+        <w:rPr>
+          <w:sz w:val="24"/>
+        </w:rPr>
+        <w:t xml:space="preserve"> to make element vertically / horizontally center in a box?</w:t>
+      </w:r>
+    </w:p>
+    <w:p>
+      <w:pPr>
+        <w:pStyle w:val="ListParagraph"/>
+        <w:numPr>
+          <w:ilvl w:val="1"/>
+          <w:numId w:val="1"/>
+        </w:numPr>
+        <w:spacing w:after="0" w:line="360" w:lineRule="auto"/>
+        <w:jc w:val="both"/>
+        <w:rPr>
+          <w:sz w:val="24"/>
+        </w:rPr>
+      </w:pPr>
+      <w:r>
+        <w:rPr>
+          <w:sz w:val="24"/>
+        </w:rPr>
+        <w:t>Difference between grid &amp; flex</w:t>
       </w:r>
     </w:p>
     <w:p>
@@ -70,7 +118,7 @@
         <w:rFonts w:ascii="Wingdings" w:hAnsi="Wingdings" w:hint="default"/>
       </w:rPr>
     </w:lvl>
-    <w:lvl w:ilvl="1" w:tplc="04090003" w:tentative="1">
+    <w:lvl w:ilvl="1" w:tplc="04090003">
       <w:start w:val="1"/>
       <w:numFmt w:val="bullet"/>
       <w:lvlText w:val="o"/>

</xml_diff>